<commit_message>
Updated Final Project word doc
</commit_message>
<xml_diff>
--- a/Final Project/Final Project.docx
+++ b/Final Project/Final Project.docx
@@ -37,22 +37,26 @@
         </w:rPr>
         <w:t xml:space="preserve">CM’s List </w:t>
       </w:r>
-      <w:proofErr w:type="gramStart"/>
-      <w:r>
-        <w:rPr>
-          <w:rFonts w:ascii="Arial" w:hAnsi="Arial" w:cs="Arial"/>
-          <w:color w:val="1E1E1E"/>
-        </w:rPr>
-        <w:t>By</w:t>
-      </w:r>
-      <w:proofErr w:type="gramEnd"/>
-      <w:r>
-        <w:rPr>
-          <w:rFonts w:ascii="Arial" w:hAnsi="Arial" w:cs="Arial"/>
-          <w:color w:val="1E1E1E"/>
-        </w:rPr>
-        <w:t xml:space="preserve"> Michael Cummings</w:t>
-      </w:r>
+    </w:p>
+    <w:p>
+      <w:pPr>
+        <w:pStyle w:val="NormalWeb"/>
+        <w:shd w:val="clear" w:color="auto" w:fill="FFFFFF"/>
+        <w:spacing w:before="180" w:beforeAutospacing="0" w:after="180" w:afterAutospacing="0"/>
+        <w:rPr>
+          <w:rFonts w:ascii="Arial" w:hAnsi="Arial" w:cs="Arial"/>
+          <w:color w:val="1E1E1E"/>
+        </w:rPr>
+      </w:pPr>
+      <w:r>
+        <w:rPr>
+          <w:rFonts w:ascii="Arial" w:hAnsi="Arial" w:cs="Arial"/>
+          <w:color w:val="1E1E1E"/>
+        </w:rPr>
+        <w:t>Michael Cummings</w:t>
+      </w:r>
+      <w:bookmarkStart w:id="0" w:name="_GoBack"/>
+      <w:bookmarkEnd w:id="0"/>
     </w:p>
     <w:p>
       <w:pPr>
@@ -91,14 +95,84 @@
           <w:rFonts w:ascii="Arial" w:hAnsi="Arial" w:cs="Arial"/>
           <w:color w:val="1E1E1E"/>
         </w:rPr>
-        <w:t>The project I chose to work on is website that allows users to</w:t>
-      </w:r>
-      <w:r>
-        <w:rPr>
-          <w:rFonts w:ascii="Arial" w:hAnsi="Arial" w:cs="Arial"/>
-          <w:color w:val="1E1E1E"/>
-        </w:rPr>
-        <w:t xml:space="preserve"> list cars that they have for sale.  New users can create an account, login and create listings that other users can see.  Each listing contains detailed information about the vehicle being sold like what type of vehicle it is, seller address information, price and description of the vehicle.  Users that create a listing can edit and delete whenever they want.  </w:t>
+        <w:t xml:space="preserve">The project I chose to work on is </w:t>
+      </w:r>
+      <w:r>
+        <w:rPr>
+          <w:rFonts w:ascii="Arial" w:hAnsi="Arial" w:cs="Arial"/>
+          <w:color w:val="1E1E1E"/>
+        </w:rPr>
+        <w:t xml:space="preserve">a </w:t>
+      </w:r>
+      <w:r>
+        <w:rPr>
+          <w:rFonts w:ascii="Arial" w:hAnsi="Arial" w:cs="Arial"/>
+          <w:color w:val="1E1E1E"/>
+        </w:rPr>
+        <w:t xml:space="preserve">website </w:t>
+      </w:r>
+      <w:r>
+        <w:rPr>
+          <w:rFonts w:ascii="Arial" w:hAnsi="Arial" w:cs="Arial"/>
+          <w:color w:val="1E1E1E"/>
+        </w:rPr>
+        <w:t xml:space="preserve">like craigslist </w:t>
+      </w:r>
+      <w:r>
+        <w:rPr>
+          <w:rFonts w:ascii="Arial" w:hAnsi="Arial" w:cs="Arial"/>
+          <w:color w:val="1E1E1E"/>
+        </w:rPr>
+        <w:t>that allows users to</w:t>
+      </w:r>
+      <w:r>
+        <w:rPr>
+          <w:rFonts w:ascii="Arial" w:hAnsi="Arial" w:cs="Arial"/>
+          <w:color w:val="1E1E1E"/>
+        </w:rPr>
+        <w:t xml:space="preserve"> list cars </w:t>
+      </w:r>
+      <w:r>
+        <w:rPr>
+          <w:rFonts w:ascii="Arial" w:hAnsi="Arial" w:cs="Arial"/>
+          <w:color w:val="1E1E1E"/>
+        </w:rPr>
+        <w:t>they</w:t>
+      </w:r>
+      <w:r>
+        <w:rPr>
+          <w:rFonts w:ascii="Arial" w:hAnsi="Arial" w:cs="Arial"/>
+          <w:color w:val="1E1E1E"/>
+        </w:rPr>
+        <w:t xml:space="preserve"> have for sale.  New users can create an account, log</w:t>
+      </w:r>
+      <w:r>
+        <w:rPr>
+          <w:rFonts w:ascii="Arial" w:hAnsi="Arial" w:cs="Arial"/>
+          <w:color w:val="1E1E1E"/>
+        </w:rPr>
+        <w:t xml:space="preserve"> </w:t>
+      </w:r>
+      <w:r>
+        <w:rPr>
+          <w:rFonts w:ascii="Arial" w:hAnsi="Arial" w:cs="Arial"/>
+          <w:color w:val="1E1E1E"/>
+        </w:rPr>
+        <w:t xml:space="preserve">in and create listings that other users can see.  Each listing contains detailed information about the vehicle being sold like what type of vehicle it is, seller address information, price and description of the vehicle.  Users </w:t>
+      </w:r>
+      <w:r>
+        <w:rPr>
+          <w:rFonts w:ascii="Arial" w:hAnsi="Arial" w:cs="Arial"/>
+          <w:color w:val="1E1E1E"/>
+        </w:rPr>
+        <w:t>can edit and delete their listings whenever they want</w:t>
+      </w:r>
+      <w:r>
+        <w:rPr>
+          <w:rFonts w:ascii="Arial" w:hAnsi="Arial" w:cs="Arial"/>
+          <w:color w:val="1E1E1E"/>
+        </w:rPr>
+        <w:t xml:space="preserve">.  </w:t>
       </w:r>
       <w:r>
         <w:rPr>
@@ -296,7 +370,28 @@
           <w:rFonts w:ascii="Arial" w:hAnsi="Arial" w:cs="Arial"/>
           <w:color w:val="1E1E1E"/>
         </w:rPr>
-        <w:t xml:space="preserve">.  All this information is required to create an account and provided by the user except for </w:t>
+        <w:t xml:space="preserve">.  </w:t>
+      </w:r>
+      <w:r>
+        <w:rPr>
+          <w:rFonts w:ascii="Arial" w:hAnsi="Arial" w:cs="Arial"/>
+          <w:color w:val="1E1E1E"/>
+        </w:rPr>
+        <w:t>Name, email and password are</w:t>
+      </w:r>
+      <w:r>
+        <w:rPr>
+          <w:rFonts w:ascii="Arial" w:hAnsi="Arial" w:cs="Arial"/>
+          <w:color w:val="1E1E1E"/>
+        </w:rPr>
+        <w:t xml:space="preserve"> required to create an account</w:t>
+      </w:r>
+      <w:r>
+        <w:rPr>
+          <w:rFonts w:ascii="Arial" w:hAnsi="Arial" w:cs="Arial"/>
+          <w:color w:val="1E1E1E"/>
+        </w:rPr>
+        <w:t xml:space="preserve">.  ID and </w:t>
       </w:r>
       <w:proofErr w:type="spellStart"/>
       <w:r>
@@ -312,7 +407,7 @@
           <w:rFonts w:ascii="Arial" w:hAnsi="Arial" w:cs="Arial"/>
           <w:color w:val="1E1E1E"/>
         </w:rPr>
-        <w:t xml:space="preserve"> and ID.  Any new account the ID is auto assigned and the </w:t>
+        <w:t xml:space="preserve"> (default </w:t>
       </w:r>
       <w:proofErr w:type="spellStart"/>
       <w:r>
@@ -328,7 +423,44 @@
           <w:rFonts w:ascii="Arial" w:hAnsi="Arial" w:cs="Arial"/>
           <w:color w:val="1E1E1E"/>
         </w:rPr>
-        <w:t xml:space="preserve"> is defaulted to ‘user’.  If the user requires higher privileges Admin’s must change the account settings.</w:t>
+        <w:t xml:space="preserve"> </w:t>
+      </w:r>
+      <w:proofErr w:type="gramStart"/>
+      <w:r>
+        <w:rPr>
+          <w:rFonts w:ascii="Arial" w:hAnsi="Arial" w:cs="Arial"/>
+          <w:color w:val="1E1E1E"/>
+        </w:rPr>
+        <w:t>is</w:t>
+      </w:r>
+      <w:proofErr w:type="gramEnd"/>
+      <w:r>
+        <w:rPr>
+          <w:rFonts w:ascii="Arial" w:hAnsi="Arial" w:cs="Arial"/>
+          <w:color w:val="1E1E1E"/>
+        </w:rPr>
+        <w:t xml:space="preserve"> ‘user’) are auto generated upon account creation</w:t>
+      </w:r>
+      <w:r>
+        <w:rPr>
+          <w:rFonts w:ascii="Arial" w:hAnsi="Arial" w:cs="Arial"/>
+          <w:color w:val="1E1E1E"/>
+        </w:rPr>
+        <w:t>.  If the user requires higher privileges Admin’s must change the account settings</w:t>
+      </w:r>
+      <w:r>
+        <w:rPr>
+          <w:rFonts w:ascii="Arial" w:hAnsi="Arial" w:cs="Arial"/>
+          <w:color w:val="1E1E1E"/>
+        </w:rPr>
+        <w:t xml:space="preserve"> on the admin page</w:t>
+      </w:r>
+      <w:r>
+        <w:rPr>
+          <w:rFonts w:ascii="Arial" w:hAnsi="Arial" w:cs="Arial"/>
+          <w:color w:val="1E1E1E"/>
+        </w:rPr>
+        <w:t>.</w:t>
       </w:r>
     </w:p>
     <w:p>
@@ -366,7 +498,14 @@
           <w:rFonts w:ascii="Arial" w:hAnsi="Arial" w:cs="Arial"/>
           <w:color w:val="1E1E1E"/>
         </w:rPr>
-        <w:t xml:space="preserve">, type, name, address, picture, price, description.  All information is provided when an account creates a listing.  ID’s (ID and </w:t>
+        <w:t xml:space="preserve">, type, name, address, picture, price, description.  </w:t>
+      </w:r>
+      <w:r>
+        <w:rPr>
+          <w:rFonts w:ascii="Arial" w:hAnsi="Arial" w:cs="Arial"/>
+          <w:color w:val="1E1E1E"/>
+        </w:rPr>
+        <w:t xml:space="preserve">Type, name, address, picture, price and description is provided by the user, ID and </w:t>
       </w:r>
       <w:proofErr w:type="spellStart"/>
       <w:r>
@@ -382,7 +521,7 @@
           <w:rFonts w:ascii="Arial" w:hAnsi="Arial" w:cs="Arial"/>
           <w:color w:val="1E1E1E"/>
         </w:rPr>
-        <w:t>) are automatically assigned.</w:t>
+        <w:t xml:space="preserve"> are automatically assigned.</w:t>
       </w:r>
     </w:p>
     <w:p>
@@ -404,6 +543,7 @@
           <w:rFonts w:ascii="Arial" w:hAnsi="Arial" w:cs="Arial"/>
           <w:color w:val="1E1E1E"/>
         </w:rPr>
+        <w:lastRenderedPageBreak/>
         <w:t>favorites – table was created but never implemented.  I’m going to try to implement this feature before the class is over on the 8</w:t>
       </w:r>
       <w:r>
@@ -441,7 +581,6 @@
           <w:bCs/>
           <w:color w:val="1E1E1E"/>
         </w:rPr>
-        <w:lastRenderedPageBreak/>
         <w:t xml:space="preserve">SQL Export of Database:  </w:t>
       </w:r>
     </w:p>
@@ -809,7 +948,21 @@
           <w:rFonts w:ascii="Arial" w:hAnsi="Arial" w:cs="Arial"/>
           <w:color w:val="1E1E1E"/>
         </w:rPr>
-        <w:t>The signup page allows users to create an account.  The email field requires users to input a valid email that no other account is associated with.  The password field must be 8 characters in length.</w:t>
+        <w:t>The signup page allows users to create an account.  The email field requires users to input a valid email that no other account is associated with.  The password field must be</w:t>
+      </w:r>
+      <w:r>
+        <w:rPr>
+          <w:rFonts w:ascii="Arial" w:hAnsi="Arial" w:cs="Arial"/>
+          <w:color w:val="1E1E1E"/>
+        </w:rPr>
+        <w:t xml:space="preserve"> at least</w:t>
+      </w:r>
+      <w:r>
+        <w:rPr>
+          <w:rFonts w:ascii="Arial" w:hAnsi="Arial" w:cs="Arial"/>
+          <w:color w:val="1E1E1E"/>
+        </w:rPr>
+        <w:t xml:space="preserve"> 8 characters in length.</w:t>
       </w:r>
     </w:p>
     <w:p>
@@ -993,7 +1146,21 @@
           <w:rFonts w:ascii="Arial" w:hAnsi="Arial" w:cs="Arial"/>
           <w:color w:val="1E1E1E"/>
         </w:rPr>
-        <w:t>Sign in feature allows users to sign into the website.  The sign out feature allows users to sign out of the website.</w:t>
+        <w:t>Pretty self-explanatory sign</w:t>
+      </w:r>
+      <w:r>
+        <w:rPr>
+          <w:rFonts w:ascii="Arial" w:hAnsi="Arial" w:cs="Arial"/>
+          <w:color w:val="1E1E1E"/>
+        </w:rPr>
+        <w:t xml:space="preserve"> in</w:t>
+      </w:r>
+      <w:r>
+        <w:rPr>
+          <w:rFonts w:ascii="Arial" w:hAnsi="Arial" w:cs="Arial"/>
+          <w:color w:val="1E1E1E"/>
+        </w:rPr>
+        <w:t xml:space="preserve"> lets users sign in and sign out lets them sign out.</w:t>
       </w:r>
     </w:p>
     <w:p>
@@ -1044,7 +1211,21 @@
           <w:rFonts w:ascii="Arial" w:hAnsi="Arial" w:cs="Arial"/>
           <w:color w:val="1E1E1E"/>
         </w:rPr>
-        <w:t>Once a user is logged into the website they will be navigated to the private area</w:t>
+        <w:t xml:space="preserve">Once a user is logged </w:t>
+      </w:r>
+      <w:r>
+        <w:rPr>
+          <w:rFonts w:ascii="Arial" w:hAnsi="Arial" w:cs="Arial"/>
+          <w:color w:val="1E1E1E"/>
+        </w:rPr>
+        <w:t>into</w:t>
+      </w:r>
+      <w:r>
+        <w:rPr>
+          <w:rFonts w:ascii="Arial" w:hAnsi="Arial" w:cs="Arial"/>
+          <w:color w:val="1E1E1E"/>
+        </w:rPr>
+        <w:t xml:space="preserve"> the website they will be navigated to the private area</w:t>
       </w:r>
       <w:r>
         <w:rPr>
@@ -1058,7 +1239,7 @@
           <w:rFonts w:ascii="Arial" w:hAnsi="Arial" w:cs="Arial"/>
           <w:color w:val="1E1E1E"/>
         </w:rPr>
-        <w:t xml:space="preserve"> of the website where their account information is displayed.</w:t>
+        <w:t xml:space="preserve"> where their account information is displayed.</w:t>
       </w:r>
     </w:p>
     <w:p>
@@ -1177,14 +1358,28 @@
           <w:rFonts w:ascii="Arial" w:hAnsi="Arial" w:cs="Arial"/>
           <w:color w:val="1E1E1E"/>
         </w:rPr>
-        <w:t>bar</w:t>
-      </w:r>
-      <w:r>
-        <w:rPr>
-          <w:rFonts w:ascii="Arial" w:hAnsi="Arial" w:cs="Arial"/>
-          <w:color w:val="1E1E1E"/>
-        </w:rPr>
-        <w:t xml:space="preserve"> (shown below)</w:t>
+        <w:t>bar.</w:t>
+      </w:r>
+      <w:r>
+        <w:rPr>
+          <w:rFonts w:ascii="Arial" w:hAnsi="Arial" w:cs="Arial"/>
+          <w:color w:val="1E1E1E"/>
+        </w:rPr>
+        <w:t xml:space="preserve">  The create page allows users to create new listing</w:t>
+      </w:r>
+      <w:r>
+        <w:rPr>
+          <w:rFonts w:ascii="Arial" w:hAnsi="Arial" w:cs="Arial"/>
+          <w:color w:val="1E1E1E"/>
+        </w:rPr>
+        <w:t xml:space="preserve">s </w:t>
+      </w:r>
+      <w:r>
+        <w:rPr>
+          <w:rFonts w:ascii="Arial" w:hAnsi="Arial" w:cs="Arial"/>
+          <w:color w:val="1E1E1E"/>
+        </w:rPr>
+        <w:t>(shown below)</w:t>
       </w:r>
       <w:r>
         <w:rPr>
@@ -1192,13 +1387,6 @@
           <w:color w:val="1E1E1E"/>
         </w:rPr>
         <w:t>.</w:t>
-      </w:r>
-      <w:r>
-        <w:rPr>
-          <w:rFonts w:ascii="Arial" w:hAnsi="Arial" w:cs="Arial"/>
-          <w:color w:val="1E1E1E"/>
-        </w:rPr>
-        <w:t xml:space="preserve">  The create page allows users to create a new listing.</w:t>
       </w:r>
     </w:p>
     <w:p>
@@ -1308,11 +1496,100 @@
           <w:color w:val="1E1E1E"/>
         </w:rPr>
       </w:pPr>
-      <w:r>
-        <w:rPr>
-          <w:rFonts w:ascii="Arial" w:hAnsi="Arial" w:cs="Arial"/>
-          <w:color w:val="1E1E1E"/>
-        </w:rPr>
+    </w:p>
+    <w:p>
+      <w:pPr>
+        <w:pStyle w:val="NormalWeb"/>
+        <w:shd w:val="clear" w:color="auto" w:fill="FFFFFF"/>
+        <w:spacing w:before="180" w:beforeAutospacing="0" w:after="180" w:afterAutospacing="0"/>
+        <w:rPr>
+          <w:rFonts w:ascii="Arial" w:hAnsi="Arial" w:cs="Arial"/>
+          <w:color w:val="1E1E1E"/>
+        </w:rPr>
+      </w:pPr>
+    </w:p>
+    <w:p>
+      <w:pPr>
+        <w:pStyle w:val="NormalWeb"/>
+        <w:shd w:val="clear" w:color="auto" w:fill="FFFFFF"/>
+        <w:spacing w:before="180" w:beforeAutospacing="0" w:after="180" w:afterAutospacing="0"/>
+        <w:rPr>
+          <w:rFonts w:ascii="Arial" w:hAnsi="Arial" w:cs="Arial"/>
+          <w:color w:val="1E1E1E"/>
+        </w:rPr>
+      </w:pPr>
+    </w:p>
+    <w:p>
+      <w:pPr>
+        <w:pStyle w:val="NormalWeb"/>
+        <w:shd w:val="clear" w:color="auto" w:fill="FFFFFF"/>
+        <w:spacing w:before="180" w:beforeAutospacing="0" w:after="180" w:afterAutospacing="0"/>
+        <w:rPr>
+          <w:rFonts w:ascii="Arial" w:hAnsi="Arial" w:cs="Arial"/>
+          <w:color w:val="1E1E1E"/>
+        </w:rPr>
+      </w:pPr>
+    </w:p>
+    <w:p>
+      <w:pPr>
+        <w:pStyle w:val="NormalWeb"/>
+        <w:shd w:val="clear" w:color="auto" w:fill="FFFFFF"/>
+        <w:spacing w:before="180" w:beforeAutospacing="0" w:after="180" w:afterAutospacing="0"/>
+        <w:rPr>
+          <w:rFonts w:ascii="Arial" w:hAnsi="Arial" w:cs="Arial"/>
+          <w:color w:val="1E1E1E"/>
+        </w:rPr>
+      </w:pPr>
+    </w:p>
+    <w:p>
+      <w:pPr>
+        <w:pStyle w:val="NormalWeb"/>
+        <w:shd w:val="clear" w:color="auto" w:fill="FFFFFF"/>
+        <w:spacing w:before="180" w:beforeAutospacing="0" w:after="180" w:afterAutospacing="0"/>
+        <w:rPr>
+          <w:rFonts w:ascii="Arial" w:hAnsi="Arial" w:cs="Arial"/>
+          <w:color w:val="1E1E1E"/>
+        </w:rPr>
+      </w:pPr>
+    </w:p>
+    <w:p>
+      <w:pPr>
+        <w:pStyle w:val="NormalWeb"/>
+        <w:shd w:val="clear" w:color="auto" w:fill="FFFFFF"/>
+        <w:spacing w:before="180" w:beforeAutospacing="0" w:after="180" w:afterAutospacing="0"/>
+        <w:rPr>
+          <w:rFonts w:ascii="Arial" w:hAnsi="Arial" w:cs="Arial"/>
+          <w:color w:val="1E1E1E"/>
+        </w:rPr>
+      </w:pPr>
+    </w:p>
+    <w:p>
+      <w:pPr>
+        <w:pStyle w:val="NormalWeb"/>
+        <w:shd w:val="clear" w:color="auto" w:fill="FFFFFF"/>
+        <w:spacing w:before="180" w:beforeAutospacing="0" w:after="180" w:afterAutospacing="0"/>
+        <w:rPr>
+          <w:rFonts w:ascii="Arial" w:hAnsi="Arial" w:cs="Arial"/>
+          <w:color w:val="1E1E1E"/>
+        </w:rPr>
+      </w:pPr>
+    </w:p>
+    <w:p>
+      <w:pPr>
+        <w:pStyle w:val="NormalWeb"/>
+        <w:shd w:val="clear" w:color="auto" w:fill="FFFFFF"/>
+        <w:spacing w:before="180" w:beforeAutospacing="0" w:after="180" w:afterAutospacing="0"/>
+        <w:rPr>
+          <w:rFonts w:ascii="Arial" w:hAnsi="Arial" w:cs="Arial"/>
+          <w:color w:val="1E1E1E"/>
+        </w:rPr>
+      </w:pPr>
+      <w:r>
+        <w:rPr>
+          <w:rFonts w:ascii="Arial" w:hAnsi="Arial" w:cs="Arial"/>
+          <w:color w:val="1E1E1E"/>
+        </w:rPr>
+        <w:lastRenderedPageBreak/>
         <w:t xml:space="preserve">Listing Detail Page - </w:t>
       </w:r>
       <w:proofErr w:type="spellStart"/>
@@ -1340,7 +1617,6 @@
           <w:rFonts w:ascii="Arial" w:hAnsi="Arial" w:cs="Arial"/>
           <w:noProof/>
         </w:rPr>
-        <w:lastRenderedPageBreak/>
         <w:drawing>
           <wp:inline distT="0" distB="0" distL="0" distR="0" wp14:anchorId="2358F2E3" wp14:editId="7F84E9AB">
             <wp:extent cx="5706930" cy="3230880"/>
@@ -1393,7 +1669,21 @@
           <w:rFonts w:ascii="Arial" w:hAnsi="Arial" w:cs="Arial"/>
           <w:color w:val="1E1E1E"/>
         </w:rPr>
-        <w:t>In the private area there is a button that navigates the user to their listing page where they can edit or delete any listing that they created.</w:t>
+        <w:t xml:space="preserve">In the private area there is a </w:t>
+      </w:r>
+      <w:r>
+        <w:rPr>
+          <w:rFonts w:ascii="Arial" w:hAnsi="Arial" w:cs="Arial"/>
+          <w:color w:val="1E1E1E"/>
+        </w:rPr>
+        <w:t xml:space="preserve">‘My Listings Page’ </w:t>
+      </w:r>
+      <w:r>
+        <w:rPr>
+          <w:rFonts w:ascii="Arial" w:hAnsi="Arial" w:cs="Arial"/>
+          <w:color w:val="1E1E1E"/>
+        </w:rPr>
+        <w:t>button that navigates the user to their listing page where they can edit or delete any listing that they created.</w:t>
       </w:r>
     </w:p>
     <w:p>
@@ -1482,17 +1772,6 @@
         <w:spacing w:before="180" w:beforeAutospacing="0" w:after="180" w:afterAutospacing="0"/>
         <w:rPr>
           <w:rFonts w:ascii="Arial" w:hAnsi="Arial" w:cs="Arial"/>
-          <w:color w:val="1E1E1E"/>
-        </w:rPr>
-      </w:pPr>
-    </w:p>
-    <w:p>
-      <w:pPr>
-        <w:pStyle w:val="NormalWeb"/>
-        <w:shd w:val="clear" w:color="auto" w:fill="FFFFFF"/>
-        <w:spacing w:before="180" w:beforeAutospacing="0" w:after="180" w:afterAutospacing="0"/>
-        <w:rPr>
-          <w:rFonts w:ascii="Arial" w:hAnsi="Arial" w:cs="Arial"/>
           <w:b/>
           <w:bCs/>
           <w:color w:val="1E1E1E"/>
@@ -1524,7 +1803,14 @@
           <w:rFonts w:ascii="Arial" w:hAnsi="Arial" w:cs="Arial"/>
           <w:color w:val="1E1E1E"/>
         </w:rPr>
-        <w:t xml:space="preserve">There are two types of administrator accounts admin and manager.  Admin accounts have ultimate authority of the website and </w:t>
+        <w:t xml:space="preserve">There are two types of administrator accounts admin and manager.  Admin accounts have ultimate authority </w:t>
+      </w:r>
+      <w:r>
+        <w:rPr>
+          <w:rFonts w:ascii="Arial" w:hAnsi="Arial" w:cs="Arial"/>
+          <w:color w:val="1E1E1E"/>
+        </w:rPr>
+        <w:t xml:space="preserve">on the website.  They </w:t>
       </w:r>
       <w:r>
         <w:rPr>
@@ -1559,7 +1845,7 @@
           <w:rFonts w:ascii="Arial" w:hAnsi="Arial" w:cs="Arial"/>
           <w:color w:val="1E1E1E"/>
         </w:rPr>
-        <w:t xml:space="preserve"> where managers can only delete and modify listings.</w:t>
+        <w:t>.</w:t>
       </w:r>
     </w:p>
     <w:p>
@@ -1723,7 +2009,21 @@
           <w:rFonts w:ascii="Arial" w:hAnsi="Arial" w:cs="Arial"/>
           <w:color w:val="1E1E1E"/>
         </w:rPr>
-        <w:t xml:space="preserve"> I created an admin account db@db.com and the password is password.  Once the first admin is created then this account can modify other accounts privileges shown below.  The edit </w:t>
+        <w:t xml:space="preserve"> I created an admin account db@db.com and the password is password.  Once the first admin is created </w:t>
+      </w:r>
+      <w:r>
+        <w:rPr>
+          <w:rFonts w:ascii="Arial" w:hAnsi="Arial" w:cs="Arial"/>
+          <w:color w:val="1E1E1E"/>
+        </w:rPr>
+        <w:t>you can use this account to modify other accounts privileges shown below</w:t>
+      </w:r>
+      <w:r>
+        <w:rPr>
+          <w:rFonts w:ascii="Arial" w:hAnsi="Arial" w:cs="Arial"/>
+          <w:color w:val="1E1E1E"/>
+        </w:rPr>
+        <w:t xml:space="preserve">.  The edit </w:t>
       </w:r>
       <w:r>
         <w:rPr>
@@ -1737,7 +2037,21 @@
           <w:rFonts w:ascii="Arial" w:hAnsi="Arial" w:cs="Arial"/>
           <w:color w:val="1E1E1E"/>
         </w:rPr>
-        <w:t xml:space="preserve"> allows the admin to edit that user’s information.   The delete link allows the admin to delete the user </w:t>
+        <w:t xml:space="preserve"> allows the admin to edit that user’s</w:t>
+      </w:r>
+      <w:r>
+        <w:rPr>
+          <w:rFonts w:ascii="Arial" w:hAnsi="Arial" w:cs="Arial"/>
+          <w:color w:val="1E1E1E"/>
+        </w:rPr>
+        <w:t xml:space="preserve"> </w:t>
+      </w:r>
+      <w:r>
+        <w:rPr>
+          <w:rFonts w:ascii="Arial" w:hAnsi="Arial" w:cs="Arial"/>
+          <w:color w:val="1E1E1E"/>
+        </w:rPr>
+        <w:t xml:space="preserve">information.   The delete link allows the admin to delete the user </w:t>
       </w:r>
       <w:r>
         <w:rPr>
@@ -1843,11 +2157,23 @@
           <w:color w:val="1E1E1E"/>
         </w:rPr>
       </w:pPr>
-      <w:r>
-        <w:rPr>
-          <w:rFonts w:ascii="Arial" w:hAnsi="Arial" w:cs="Arial"/>
-          <w:color w:val="1E1E1E"/>
-        </w:rPr>
+    </w:p>
+    <w:p>
+      <w:pPr>
+        <w:pStyle w:val="NormalWeb"/>
+        <w:shd w:val="clear" w:color="auto" w:fill="FFFFFF"/>
+        <w:spacing w:before="180" w:beforeAutospacing="0" w:after="180" w:afterAutospacing="0"/>
+        <w:rPr>
+          <w:rFonts w:ascii="Arial" w:hAnsi="Arial" w:cs="Arial"/>
+          <w:color w:val="1E1E1E"/>
+        </w:rPr>
+      </w:pPr>
+      <w:r>
+        <w:rPr>
+          <w:rFonts w:ascii="Arial" w:hAnsi="Arial" w:cs="Arial"/>
+          <w:color w:val="1E1E1E"/>
+        </w:rPr>
+        <w:lastRenderedPageBreak/>
         <w:t xml:space="preserve">Admin Edit Page - </w:t>
       </w:r>
       <w:proofErr w:type="spellStart"/>
@@ -1875,7 +2201,6 @@
           <w:rFonts w:ascii="Arial" w:hAnsi="Arial" w:cs="Arial"/>
           <w:noProof/>
         </w:rPr>
-        <w:lastRenderedPageBreak/>
         <w:drawing>
           <wp:inline distT="0" distB="0" distL="0" distR="0" wp14:anchorId="08222040" wp14:editId="203BFE82">
             <wp:extent cx="3342857" cy="2380952"/>
@@ -2116,7 +2441,15 @@
           <w:rFonts w:ascii="Arial" w:hAnsi="Arial" w:cs="Arial"/>
           <w:color w:val="1E1E1E"/>
         </w:rPr>
-        <w:t xml:space="preserve"> and ‘Create User Page’ button </w:t>
+        <w:t xml:space="preserve"> and ‘Create User </w:t>
+      </w:r>
+      <w:r>
+        <w:rPr>
+          <w:rFonts w:ascii="Arial" w:hAnsi="Arial" w:cs="Arial"/>
+          <w:color w:val="1E1E1E"/>
+        </w:rPr>
+        <w:lastRenderedPageBreak/>
+        <w:t xml:space="preserve">Page’ button </w:t>
       </w:r>
       <w:r>
         <w:rPr>
@@ -2132,39 +2465,35 @@
         </w:rPr>
         <w:t xml:space="preserve">  The account shown in the screenshot below is </w:t>
       </w:r>
-      <w:hyperlink r:id="rId18" w:history="1">
-        <w:r>
-          <w:rPr>
-            <w:rStyle w:val="Hyperlink"/>
-            <w:rFonts w:ascii="Arial" w:hAnsi="Arial" w:cs="Arial"/>
-          </w:rPr>
-          <w:t>manager@manager.com</w:t>
-        </w:r>
-      </w:hyperlink>
-      <w:r>
-        <w:rPr>
-          <w:rFonts w:ascii="Arial" w:hAnsi="Arial" w:cs="Arial"/>
-          <w:color w:val="1E1E1E"/>
-        </w:rPr>
-        <w:t xml:space="preserve"> password is 11111111 (8 1s).</w:t>
-      </w:r>
-    </w:p>
-    <w:p>
-      <w:pPr>
-        <w:pStyle w:val="NormalWeb"/>
-        <w:shd w:val="clear" w:color="auto" w:fill="FFFFFF"/>
-        <w:spacing w:before="180" w:beforeAutospacing="0" w:after="180" w:afterAutospacing="0"/>
-        <w:rPr>
-          <w:rFonts w:ascii="Arial" w:hAnsi="Arial" w:cs="Arial"/>
-          <w:color w:val="1E1E1E"/>
-        </w:rPr>
-      </w:pPr>
-      <w:r>
-        <w:rPr>
-          <w:rFonts w:ascii="Arial" w:hAnsi="Arial" w:cs="Arial"/>
-          <w:color w:val="1E1E1E"/>
-        </w:rPr>
-        <w:lastRenderedPageBreak/>
+      <w:r>
+        <w:rPr>
+          <w:rFonts w:ascii="Arial" w:hAnsi="Arial" w:cs="Arial"/>
+        </w:rPr>
+        <w:t>manager@manager.com</w:t>
+      </w:r>
+      <w:r>
+        <w:rPr>
+          <w:rFonts w:ascii="Arial" w:hAnsi="Arial" w:cs="Arial"/>
+          <w:color w:val="1E1E1E"/>
+        </w:rPr>
+        <w:t xml:space="preserve"> password is 11111111.</w:t>
+      </w:r>
+    </w:p>
+    <w:p>
+      <w:pPr>
+        <w:pStyle w:val="NormalWeb"/>
+        <w:shd w:val="clear" w:color="auto" w:fill="FFFFFF"/>
+        <w:spacing w:before="180" w:beforeAutospacing="0" w:after="180" w:afterAutospacing="0"/>
+        <w:rPr>
+          <w:rFonts w:ascii="Arial" w:hAnsi="Arial" w:cs="Arial"/>
+          <w:color w:val="1E1E1E"/>
+        </w:rPr>
+      </w:pPr>
+      <w:r>
+        <w:rPr>
+          <w:rFonts w:ascii="Arial" w:hAnsi="Arial" w:cs="Arial"/>
+          <w:color w:val="1E1E1E"/>
+        </w:rPr>
         <w:t xml:space="preserve">Manager Page – </w:t>
       </w:r>
       <w:proofErr w:type="spellStart"/>
@@ -2197,6 +2526,85 @@
             <wp:extent cx="5943600" cy="1465580"/>
             <wp:effectExtent l="0" t="0" r="0" b="1270"/>
             <wp:docPr id="16" name="Picture 16"/>
+            <wp:cNvGraphicFramePr>
+              <a:graphicFrameLocks xmlns:a="http://schemas.openxmlformats.org/drawingml/2006/main" noChangeAspect="1"/>
+            </wp:cNvGraphicFramePr>
+            <a:graphic xmlns:a="http://schemas.openxmlformats.org/drawingml/2006/main">
+              <a:graphicData uri="http://schemas.openxmlformats.org/drawingml/2006/picture">
+                <pic:pic xmlns:pic="http://schemas.openxmlformats.org/drawingml/2006/picture">
+                  <pic:nvPicPr>
+                    <pic:cNvPr id="1" name=""/>
+                    <pic:cNvPicPr/>
+                  </pic:nvPicPr>
+                  <pic:blipFill>
+                    <a:blip r:embed="rId18"/>
+                    <a:stretch>
+                      <a:fillRect/>
+                    </a:stretch>
+                  </pic:blipFill>
+                  <pic:spPr>
+                    <a:xfrm>
+                      <a:off x="0" y="0"/>
+                      <a:ext cx="5943600" cy="1465580"/>
+                    </a:xfrm>
+                    <a:prstGeom prst="rect">
+                      <a:avLst/>
+                    </a:prstGeom>
+                  </pic:spPr>
+                </pic:pic>
+              </a:graphicData>
+            </a:graphic>
+          </wp:inline>
+        </w:drawing>
+      </w:r>
+    </w:p>
+    <w:p>
+      <w:pPr>
+        <w:pStyle w:val="NormalWeb"/>
+        <w:shd w:val="clear" w:color="auto" w:fill="FFFFFF"/>
+        <w:spacing w:before="180" w:beforeAutospacing="0" w:after="180" w:afterAutospacing="0"/>
+        <w:rPr>
+          <w:rFonts w:ascii="Arial" w:hAnsi="Arial" w:cs="Arial"/>
+          <w:color w:val="1E1E1E"/>
+        </w:rPr>
+      </w:pPr>
+      <w:r>
+        <w:rPr>
+          <w:rFonts w:ascii="Arial" w:hAnsi="Arial" w:cs="Arial"/>
+          <w:color w:val="1E1E1E"/>
+        </w:rPr>
+        <w:t xml:space="preserve">Admin and Manager Listing Page – </w:t>
+      </w:r>
+      <w:proofErr w:type="spellStart"/>
+      <w:r>
+        <w:rPr>
+          <w:rFonts w:ascii="Arial" w:hAnsi="Arial" w:cs="Arial"/>
+          <w:color w:val="1E1E1E"/>
+        </w:rPr>
+        <w:t>admin_index.php</w:t>
+      </w:r>
+      <w:proofErr w:type="spellEnd"/>
+    </w:p>
+    <w:p>
+      <w:pPr>
+        <w:pStyle w:val="NormalWeb"/>
+        <w:shd w:val="clear" w:color="auto" w:fill="FFFFFF"/>
+        <w:spacing w:before="180" w:beforeAutospacing="0" w:after="180" w:afterAutospacing="0"/>
+        <w:rPr>
+          <w:rFonts w:ascii="Arial" w:hAnsi="Arial" w:cs="Arial"/>
+          <w:color w:val="1E1E1E"/>
+        </w:rPr>
+      </w:pPr>
+      <w:r>
+        <w:rPr>
+          <w:rFonts w:ascii="Arial" w:hAnsi="Arial" w:cs="Arial"/>
+          <w:noProof/>
+        </w:rPr>
+        <w:drawing>
+          <wp:inline distT="0" distB="0" distL="0" distR="0" wp14:anchorId="75D69B6D" wp14:editId="0C9CEBCF">
+            <wp:extent cx="5943600" cy="4211320"/>
+            <wp:effectExtent l="0" t="0" r="0" b="0"/>
+            <wp:docPr id="17" name="Picture 17"/>
             <wp:cNvGraphicFramePr>
               <a:graphicFrameLocks xmlns:a="http://schemas.openxmlformats.org/drawingml/2006/main" noChangeAspect="1"/>
             </wp:cNvGraphicFramePr>
@@ -2216,7 +2624,7 @@
                   <pic:spPr>
                     <a:xfrm>
                       <a:off x="0" y="0"/>
-                      <a:ext cx="5943600" cy="1465580"/>
+                      <a:ext cx="5943600" cy="4211320"/>
                     </a:xfrm>
                     <a:prstGeom prst="rect">
                       <a:avLst/>
@@ -2239,12 +2647,57 @@
           <w:color w:val="1E1E1E"/>
         </w:rPr>
       </w:pPr>
-      <w:r>
-        <w:rPr>
-          <w:rFonts w:ascii="Arial" w:hAnsi="Arial" w:cs="Arial"/>
-          <w:color w:val="1E1E1E"/>
-        </w:rPr>
-        <w:t xml:space="preserve">Admin and Manager Listing Page – </w:t>
+    </w:p>
+    <w:p>
+      <w:pPr>
+        <w:pStyle w:val="NormalWeb"/>
+        <w:shd w:val="clear" w:color="auto" w:fill="FFFFFF"/>
+        <w:spacing w:before="180" w:beforeAutospacing="0" w:after="180" w:afterAutospacing="0"/>
+        <w:rPr>
+          <w:rFonts w:ascii="Arial" w:hAnsi="Arial" w:cs="Arial"/>
+          <w:color w:val="1E1E1E"/>
+        </w:rPr>
+      </w:pPr>
+    </w:p>
+    <w:p>
+      <w:pPr>
+        <w:pStyle w:val="NormalWeb"/>
+        <w:shd w:val="clear" w:color="auto" w:fill="FFFFFF"/>
+        <w:spacing w:before="180" w:beforeAutospacing="0" w:after="180" w:afterAutospacing="0"/>
+        <w:rPr>
+          <w:rFonts w:ascii="Arial" w:hAnsi="Arial" w:cs="Arial"/>
+          <w:color w:val="1E1E1E"/>
+        </w:rPr>
+      </w:pPr>
+    </w:p>
+    <w:p>
+      <w:pPr>
+        <w:pStyle w:val="NormalWeb"/>
+        <w:shd w:val="clear" w:color="auto" w:fill="FFFFFF"/>
+        <w:spacing w:before="180" w:beforeAutospacing="0" w:after="180" w:afterAutospacing="0"/>
+        <w:rPr>
+          <w:rFonts w:ascii="Arial" w:hAnsi="Arial" w:cs="Arial"/>
+          <w:color w:val="1E1E1E"/>
+        </w:rPr>
+      </w:pPr>
+    </w:p>
+    <w:p>
+      <w:pPr>
+        <w:pStyle w:val="NormalWeb"/>
+        <w:shd w:val="clear" w:color="auto" w:fill="FFFFFF"/>
+        <w:spacing w:before="180" w:beforeAutospacing="0" w:after="180" w:afterAutospacing="0"/>
+        <w:rPr>
+          <w:rFonts w:ascii="Arial" w:hAnsi="Arial" w:cs="Arial"/>
+          <w:color w:val="1E1E1E"/>
+        </w:rPr>
+      </w:pPr>
+      <w:r>
+        <w:rPr>
+          <w:rFonts w:ascii="Arial" w:hAnsi="Arial" w:cs="Arial"/>
+          <w:color w:val="1E1E1E"/>
+        </w:rPr>
+        <w:lastRenderedPageBreak/>
+        <w:t xml:space="preserve">Admin and Manager Edit Listing Page – </w:t>
       </w:r>
       <w:proofErr w:type="spellStart"/>
       <w:r>
@@ -2252,7 +2705,7 @@
           <w:rFonts w:ascii="Arial" w:hAnsi="Arial" w:cs="Arial"/>
           <w:color w:val="1E1E1E"/>
         </w:rPr>
-        <w:t>admin_index.php</w:t>
+        <w:t>admin_edit_listing.php</w:t>
       </w:r>
       <w:proofErr w:type="spellEnd"/>
     </w:p>
@@ -2272,10 +2725,10 @@
           <w:noProof/>
         </w:rPr>
         <w:drawing>
-          <wp:inline distT="0" distB="0" distL="0" distR="0" wp14:anchorId="75D69B6D" wp14:editId="0C9CEBCF">
-            <wp:extent cx="5943600" cy="4211320"/>
-            <wp:effectExtent l="0" t="0" r="0" b="0"/>
-            <wp:docPr id="17" name="Picture 17"/>
+          <wp:inline distT="0" distB="0" distL="0" distR="0" wp14:anchorId="4DD66255" wp14:editId="77749661">
+            <wp:extent cx="2773680" cy="2905759"/>
+            <wp:effectExtent l="0" t="0" r="7620" b="9525"/>
+            <wp:docPr id="18" name="Picture 18"/>
             <wp:cNvGraphicFramePr>
               <a:graphicFrameLocks xmlns:a="http://schemas.openxmlformats.org/drawingml/2006/main" noChangeAspect="1"/>
             </wp:cNvGraphicFramePr>
@@ -2295,7 +2748,7 @@
                   <pic:spPr>
                     <a:xfrm>
                       <a:off x="0" y="0"/>
-                      <a:ext cx="5943600" cy="4211320"/>
+                      <a:ext cx="2788217" cy="2920988"/>
                     </a:xfrm>
                     <a:prstGeom prst="rect">
                       <a:avLst/>
@@ -2323,7 +2776,7 @@
           <w:rFonts w:ascii="Arial" w:hAnsi="Arial" w:cs="Arial"/>
           <w:color w:val="1E1E1E"/>
         </w:rPr>
-        <w:t xml:space="preserve">Admin and Manager Edit Listing Page – </w:t>
+        <w:t xml:space="preserve">Admin and Manager Delete Listing Page – </w:t>
       </w:r>
       <w:proofErr w:type="spellStart"/>
       <w:r>
@@ -2331,7 +2784,7 @@
           <w:rFonts w:ascii="Arial" w:hAnsi="Arial" w:cs="Arial"/>
           <w:color w:val="1E1E1E"/>
         </w:rPr>
-        <w:t>admin_edit_listing.php</w:t>
+        <w:t>admin_delete_listing.php</w:t>
       </w:r>
       <w:proofErr w:type="spellEnd"/>
     </w:p>
@@ -2350,12 +2803,11 @@
           <w:rFonts w:ascii="Arial" w:hAnsi="Arial" w:cs="Arial"/>
           <w:noProof/>
         </w:rPr>
-        <w:lastRenderedPageBreak/>
         <w:drawing>
-          <wp:inline distT="0" distB="0" distL="0" distR="0" wp14:anchorId="4DD66255" wp14:editId="770FFE4B">
-            <wp:extent cx="3084022" cy="3230880"/>
-            <wp:effectExtent l="0" t="0" r="2540" b="7620"/>
-            <wp:docPr id="18" name="Picture 18"/>
+          <wp:inline distT="0" distB="0" distL="0" distR="0" wp14:anchorId="65111987" wp14:editId="028DCD24">
+            <wp:extent cx="4992374" cy="4549140"/>
+            <wp:effectExtent l="0" t="0" r="0" b="3810"/>
+            <wp:docPr id="19" name="Picture 19"/>
             <wp:cNvGraphicFramePr>
               <a:graphicFrameLocks xmlns:a="http://schemas.openxmlformats.org/drawingml/2006/main" noChangeAspect="1"/>
             </wp:cNvGraphicFramePr>
@@ -2375,85 +2827,6 @@
                   <pic:spPr>
                     <a:xfrm>
                       <a:off x="0" y="0"/>
-                      <a:ext cx="3089367" cy="3236479"/>
-                    </a:xfrm>
-                    <a:prstGeom prst="rect">
-                      <a:avLst/>
-                    </a:prstGeom>
-                  </pic:spPr>
-                </pic:pic>
-              </a:graphicData>
-            </a:graphic>
-          </wp:inline>
-        </w:drawing>
-      </w:r>
-    </w:p>
-    <w:p>
-      <w:pPr>
-        <w:pStyle w:val="NormalWeb"/>
-        <w:shd w:val="clear" w:color="auto" w:fill="FFFFFF"/>
-        <w:spacing w:before="180" w:beforeAutospacing="0" w:after="180" w:afterAutospacing="0"/>
-        <w:rPr>
-          <w:rFonts w:ascii="Arial" w:hAnsi="Arial" w:cs="Arial"/>
-          <w:color w:val="1E1E1E"/>
-        </w:rPr>
-      </w:pPr>
-      <w:r>
-        <w:rPr>
-          <w:rFonts w:ascii="Arial" w:hAnsi="Arial" w:cs="Arial"/>
-          <w:color w:val="1E1E1E"/>
-        </w:rPr>
-        <w:t xml:space="preserve">Admin and Manager Delete Listing Page – </w:t>
-      </w:r>
-      <w:proofErr w:type="spellStart"/>
-      <w:r>
-        <w:rPr>
-          <w:rFonts w:ascii="Arial" w:hAnsi="Arial" w:cs="Arial"/>
-          <w:color w:val="1E1E1E"/>
-        </w:rPr>
-        <w:t>admin_delete_listing.php</w:t>
-      </w:r>
-      <w:proofErr w:type="spellEnd"/>
-    </w:p>
-    <w:p>
-      <w:pPr>
-        <w:pStyle w:val="NormalWeb"/>
-        <w:shd w:val="clear" w:color="auto" w:fill="FFFFFF"/>
-        <w:spacing w:before="180" w:beforeAutospacing="0" w:after="180" w:afterAutospacing="0"/>
-        <w:rPr>
-          <w:rFonts w:ascii="Arial" w:hAnsi="Arial" w:cs="Arial"/>
-          <w:color w:val="1E1E1E"/>
-        </w:rPr>
-      </w:pPr>
-      <w:r>
-        <w:rPr>
-          <w:rFonts w:ascii="Arial" w:hAnsi="Arial" w:cs="Arial"/>
-          <w:noProof/>
-        </w:rPr>
-        <w:drawing>
-          <wp:inline distT="0" distB="0" distL="0" distR="0" wp14:anchorId="65111987" wp14:editId="028DCD24">
-            <wp:extent cx="4992374" cy="4549140"/>
-            <wp:effectExtent l="0" t="0" r="0" b="3810"/>
-            <wp:docPr id="19" name="Picture 19"/>
-            <wp:cNvGraphicFramePr>
-              <a:graphicFrameLocks xmlns:a="http://schemas.openxmlformats.org/drawingml/2006/main" noChangeAspect="1"/>
-            </wp:cNvGraphicFramePr>
-            <a:graphic xmlns:a="http://schemas.openxmlformats.org/drawingml/2006/main">
-              <a:graphicData uri="http://schemas.openxmlformats.org/drawingml/2006/picture">
-                <pic:pic xmlns:pic="http://schemas.openxmlformats.org/drawingml/2006/picture">
-                  <pic:nvPicPr>
-                    <pic:cNvPr id="1" name=""/>
-                    <pic:cNvPicPr/>
-                  </pic:nvPicPr>
-                  <pic:blipFill>
-                    <a:blip r:embed="rId22"/>
-                    <a:stretch>
-                      <a:fillRect/>
-                    </a:stretch>
-                  </pic:blipFill>
-                  <pic:spPr>
-                    <a:xfrm>
-                      <a:off x="0" y="0"/>
                       <a:ext cx="5013291" cy="4568200"/>
                     </a:xfrm>
                     <a:prstGeom prst="rect">
@@ -2473,8 +2846,6 @@
         </w:rPr>
         <w:t xml:space="preserve"> </w:t>
       </w:r>
-      <w:bookmarkStart w:id="0" w:name="_GoBack"/>
-      <w:bookmarkEnd w:id="0"/>
     </w:p>
     <w:sectPr>
       <w:pgSz w:w="12240" w:h="15840"/>

</xml_diff>